<commit_message>
Animation improvements; created object for bottomless-pit-style death+respawn; created beacon torch
</commit_message>
<xml_diff>
--- a/Level Design.docx
+++ b/Level Design.docx
@@ -51,15 +51,6 @@
         <w:pStyle w:val="Heading2"/>
       </w:pPr>
       <w:r>
-        <w:t>Prisoners</w:t>
-      </w:r>
-    </w:p>
-    <w:p/>
-    <w:p>
-      <w:pPr>
-        <w:pStyle w:val="Heading2"/>
-      </w:pPr>
-      <w:r>
         <w:t>Exits</w:t>
       </w:r>
     </w:p>
@@ -70,378 +61,331 @@
       </w:pPr>
       <w:r>
         <w:t>Keep</w:t>
-      </w:r>
-    </w:p>
-    <w:p/>
-    <w:p>
-      <w:pPr>
-        <w:pStyle w:val="Heading2"/>
-      </w:pPr>
-      <w:r>
-        <w:t>Enemies</w:t>
-      </w:r>
-    </w:p>
-    <w:p/>
-    <w:p>
-      <w:pPr>
-        <w:pStyle w:val="Heading2"/>
-      </w:pPr>
-      <w:r>
-        <w:t>Puzzle Elements</w:t>
-      </w:r>
-    </w:p>
-    <w:p/>
-    <w:p>
-      <w:pPr>
-        <w:pStyle w:val="Heading2"/>
-      </w:pPr>
-      <w:r>
-        <w:t>BOsses</w:t>
-      </w:r>
-    </w:p>
-    <w:p/>
-    <w:p>
-      <w:pPr>
-        <w:pStyle w:val="Heading2"/>
-      </w:pPr>
-      <w:r>
-        <w:t>Beacons</w:t>
-      </w:r>
-    </w:p>
-    <w:p/>
-    <w:p>
-      <w:pPr>
-        <w:pStyle w:val="Heading2"/>
-      </w:pPr>
-      <w:r>
-        <w:t>Prisoners</w:t>
-      </w:r>
-    </w:p>
-    <w:p/>
-    <w:p>
-      <w:pPr>
-        <w:pStyle w:val="Heading2"/>
-      </w:pPr>
-      <w:r>
-        <w:t>Exits</w:t>
-      </w:r>
-    </w:p>
-    <w:p>
-      <w:r>
-        <w:lastRenderedPageBreak/>
-        <w:t>Tower</w:t>
-      </w:r>
-    </w:p>
-    <w:p/>
-    <w:p/>
-    <w:p>
-      <w:pPr>
-        <w:pStyle w:val="Heading1"/>
-      </w:pPr>
-      <w:r>
-        <w:t>Wall</w:t>
-      </w:r>
-    </w:p>
-    <w:p>
-      <w:pPr>
-        <w:pStyle w:val="Heading2"/>
-      </w:pPr>
-      <w:r>
-        <w:t>Enemies</w:t>
-      </w:r>
-    </w:p>
-    <w:p/>
-    <w:p>
-      <w:pPr>
-        <w:pStyle w:val="Heading2"/>
-      </w:pPr>
-      <w:r>
-        <w:t>Puzzle Elements</w:t>
-      </w:r>
-    </w:p>
-    <w:p/>
-    <w:p>
-      <w:pPr>
-        <w:pStyle w:val="Heading2"/>
-      </w:pPr>
-      <w:r>
-        <w:t>BOsses</w:t>
-      </w:r>
-    </w:p>
-    <w:p/>
-    <w:p>
-      <w:pPr>
-        <w:pStyle w:val="Heading2"/>
-      </w:pPr>
-      <w:r>
-        <w:t>Beacons</w:t>
-      </w:r>
-    </w:p>
-    <w:p/>
-    <w:p>
-      <w:pPr>
-        <w:pStyle w:val="Heading2"/>
-      </w:pPr>
-      <w:r>
-        <w:t>Prisoners</w:t>
-      </w:r>
-    </w:p>
-    <w:p/>
-    <w:p>
-      <w:pPr>
-        <w:pStyle w:val="Heading2"/>
-      </w:pPr>
-      <w:r>
-        <w:t>Exits</w:t>
-      </w:r>
-    </w:p>
-    <w:p/>
-    <w:p>
-      <w:pPr>
-        <w:pStyle w:val="Heading1"/>
-      </w:pPr>
-      <w:r>
-        <w:t>Courtyard</w:t>
-      </w:r>
-    </w:p>
-    <w:p>
-      <w:pPr>
-        <w:pStyle w:val="Heading2"/>
-      </w:pPr>
-      <w:r>
-        <w:t>Enemies</w:t>
-      </w:r>
-    </w:p>
-    <w:p/>
-    <w:p>
-      <w:pPr>
-        <w:pStyle w:val="Heading2"/>
-      </w:pPr>
-      <w:r>
-        <w:t>Puzzle Elements</w:t>
-      </w:r>
-    </w:p>
-    <w:p/>
-    <w:p>
-      <w:pPr>
-        <w:pStyle w:val="Heading2"/>
-      </w:pPr>
-      <w:r>
-        <w:t>BOsses</w:t>
-      </w:r>
-    </w:p>
-    <w:p/>
-    <w:p>
-      <w:pPr>
-        <w:pStyle w:val="Heading2"/>
-      </w:pPr>
-      <w:r>
-        <w:t>Beacons</w:t>
-      </w:r>
-    </w:p>
-    <w:p/>
-    <w:p>
-      <w:pPr>
-        <w:pStyle w:val="Heading2"/>
-      </w:pPr>
-      <w:r>
-        <w:t>Prisoners</w:t>
-      </w:r>
-    </w:p>
-    <w:p/>
-    <w:p>
-      <w:pPr>
-        <w:pStyle w:val="Heading2"/>
-      </w:pPr>
-      <w:r>
-        <w:t>Exits</w:t>
-      </w:r>
-    </w:p>
-    <w:p/>
-    <w:p>
-      <w:pPr>
-        <w:pStyle w:val="Heading1"/>
-      </w:pPr>
-      <w:r>
-        <w:t>Moat</w:t>
-      </w:r>
-    </w:p>
-    <w:p>
-      <w:pPr>
-        <w:pStyle w:val="Heading2"/>
-      </w:pPr>
-      <w:r>
-        <w:t>Enemies</w:t>
-      </w:r>
-    </w:p>
-    <w:p/>
-    <w:p>
-      <w:pPr>
-        <w:pStyle w:val="Heading2"/>
-      </w:pPr>
-      <w:r>
-        <w:t>Puzzle Elements</w:t>
-      </w:r>
-    </w:p>
-    <w:p/>
-    <w:p>
-      <w:pPr>
-        <w:pStyle w:val="Heading2"/>
-      </w:pPr>
-      <w:r>
-        <w:t>BOsses</w:t>
-      </w:r>
-    </w:p>
-    <w:p/>
-    <w:p>
-      <w:pPr>
-        <w:pStyle w:val="Heading2"/>
-      </w:pPr>
-      <w:r>
-        <w:t>Beacons</w:t>
-      </w:r>
-    </w:p>
-    <w:p/>
-    <w:p>
-      <w:pPr>
-        <w:pStyle w:val="Heading2"/>
-      </w:pPr>
-      <w:r>
-        <w:t>Prisoners</w:t>
-      </w:r>
-    </w:p>
-    <w:p/>
-    <w:p>
-      <w:pPr>
-        <w:pStyle w:val="Heading2"/>
-      </w:pPr>
-      <w:r>
-        <w:t>Exits</w:t>
-      </w:r>
-    </w:p>
-    <w:p/>
-    <w:p>
-      <w:pPr>
-        <w:pStyle w:val="Heading1"/>
-      </w:pPr>
-      <w:r>
-        <w:t>Dungeon</w:t>
-      </w:r>
-    </w:p>
-    <w:p>
-      <w:pPr>
-        <w:pStyle w:val="Heading2"/>
-      </w:pPr>
-      <w:r>
-        <w:t>Enemies</w:t>
-      </w:r>
-    </w:p>
-    <w:p>
-      <w:r>
-        <w:t>Prison Guard</w:t>
-      </w:r>
-      <w:r>
-        <w:t>s?</w:t>
-      </w:r>
-    </w:p>
-    <w:p>
-      <w:r>
-        <w:t>Bats</w:t>
-      </w:r>
-    </w:p>
-    <w:p>
-      <w:pPr>
-        <w:pStyle w:val="Heading2"/>
-      </w:pPr>
-      <w:r>
-        <w:t>Puzzle Elements</w:t>
-      </w:r>
-    </w:p>
-    <w:p>
-      <w:r>
-        <w:t>Traps</w:t>
-      </w:r>
-    </w:p>
-    <w:p>
-      <w:pPr>
-        <w:pStyle w:val="Heading2"/>
-      </w:pPr>
-      <w:r>
-        <w:t>BOsses</w:t>
-      </w:r>
-    </w:p>
-    <w:p>
-      <w:r>
-        <w:t>Skeleton (of deceased prisoner)</w:t>
-      </w:r>
-    </w:p>
-    <w:p>
-      <w:r>
-        <w:t xml:space="preserve">Prison </w:t>
-      </w:r>
-      <w:r>
-        <w:t>G</w:t>
-      </w:r>
-      <w:r>
-        <w:t>uard</w:t>
-      </w:r>
-    </w:p>
-    <w:p>
-      <w:pPr>
-        <w:pStyle w:val="Heading2"/>
-      </w:pPr>
-      <w:r>
-        <w:t>Beacons</w:t>
-      </w:r>
-    </w:p>
-    <w:p/>
-    <w:p>
-      <w:pPr>
-        <w:pStyle w:val="Heading2"/>
-      </w:pPr>
-      <w:r>
-        <w:t>Prisoners</w:t>
-      </w:r>
-    </w:p>
-    <w:p>
-      <w:r>
-        <w:t>Old Man Vorbo</w:t>
-      </w:r>
-      <w:r>
-        <w:t xml:space="preserve"> – Wizard imprisoned</w:t>
-      </w:r>
-      <w:r>
-        <w:t xml:space="preserve"> (behind a 1 beacon door)</w:t>
-      </w:r>
-      <w:r>
-        <w:t xml:space="preserve"> for predicting the fall of King</w:t>
-      </w:r>
-      <w:r>
-        <w:t xml:space="preserve"> Drakorok to a simple villager</w:t>
-      </w:r>
-      <w:r>
-        <w:t xml:space="preserve">. </w:t>
-      </w:r>
-      <w:r>
-        <w:t xml:space="preserve">Uses the magic beacons the player can light to </w:t>
-      </w:r>
-      <w:r>
-        <w:t>open doors</w:t>
-      </w:r>
-      <w:r>
-        <w:t>.</w:t>
-      </w:r>
-      <w:r>
-        <w:t xml:space="preserve"> When you free him he enchants your candle</w:t>
-      </w:r>
-      <w:r>
-        <w:t xml:space="preserve"> to make it breathe fire</w:t>
       </w:r>
       <w:bookmarkStart w:id="0" w:name="_GoBack"/>
       <w:bookmarkEnd w:id="0"/>
+    </w:p>
+    <w:p>
+      <w:pPr>
+        <w:pStyle w:val="Heading2"/>
+      </w:pPr>
+      <w:r>
+        <w:t>Enemies</w:t>
+      </w:r>
+    </w:p>
+    <w:p/>
+    <w:p>
+      <w:pPr>
+        <w:pStyle w:val="Heading2"/>
+      </w:pPr>
+      <w:r>
+        <w:t>Puzzle Elements</w:t>
+      </w:r>
+    </w:p>
+    <w:p/>
+    <w:p>
+      <w:pPr>
+        <w:pStyle w:val="Heading2"/>
+      </w:pPr>
+      <w:r>
+        <w:t>BOsses</w:t>
+      </w:r>
+    </w:p>
+    <w:p/>
+    <w:p>
+      <w:pPr>
+        <w:pStyle w:val="Heading2"/>
+      </w:pPr>
+      <w:r>
+        <w:t>Beacons</w:t>
+      </w:r>
+    </w:p>
+    <w:p/>
+    <w:p>
+      <w:pPr>
+        <w:pStyle w:val="Heading2"/>
+      </w:pPr>
+      <w:r>
+        <w:t>Exits</w:t>
+      </w:r>
+    </w:p>
+    <w:p>
+      <w:r>
+        <w:t>Tower</w:t>
+      </w:r>
+    </w:p>
+    <w:p/>
+    <w:p/>
+    <w:p>
+      <w:pPr>
+        <w:pStyle w:val="Heading1"/>
+      </w:pPr>
+      <w:r>
+        <w:t>Wall</w:t>
+      </w:r>
+    </w:p>
+    <w:p>
+      <w:pPr>
+        <w:pStyle w:val="Heading2"/>
+      </w:pPr>
+      <w:r>
+        <w:t>Enemies</w:t>
+      </w:r>
+    </w:p>
+    <w:p/>
+    <w:p>
+      <w:pPr>
+        <w:pStyle w:val="Heading2"/>
+      </w:pPr>
+      <w:r>
+        <w:t>Puzzle Elements</w:t>
+      </w:r>
+    </w:p>
+    <w:p/>
+    <w:p>
+      <w:pPr>
+        <w:pStyle w:val="Heading2"/>
+      </w:pPr>
+      <w:r>
+        <w:t>BOsses</w:t>
+      </w:r>
+    </w:p>
+    <w:p/>
+    <w:p>
+      <w:pPr>
+        <w:pStyle w:val="Heading2"/>
+      </w:pPr>
+      <w:r>
+        <w:t>Beacons</w:t>
+      </w:r>
+    </w:p>
+    <w:p/>
+    <w:p>
+      <w:pPr>
+        <w:pStyle w:val="Heading2"/>
+      </w:pPr>
+      <w:r>
+        <w:t>Exits</w:t>
+      </w:r>
+    </w:p>
+    <w:p/>
+    <w:p>
+      <w:pPr>
+        <w:pStyle w:val="Heading1"/>
+      </w:pPr>
+      <w:r>
+        <w:t>Courtyard</w:t>
+      </w:r>
+    </w:p>
+    <w:p>
+      <w:pPr>
+        <w:pStyle w:val="Heading2"/>
+      </w:pPr>
+      <w:r>
+        <w:t>Enemies</w:t>
+      </w:r>
+    </w:p>
+    <w:p/>
+    <w:p>
+      <w:pPr>
+        <w:pStyle w:val="Heading2"/>
+      </w:pPr>
+      <w:r>
+        <w:t>Puzzle Elements</w:t>
+      </w:r>
+    </w:p>
+    <w:p/>
+    <w:p>
+      <w:pPr>
+        <w:pStyle w:val="Heading2"/>
+      </w:pPr>
+      <w:r>
+        <w:t>BOsses</w:t>
+      </w:r>
+    </w:p>
+    <w:p/>
+    <w:p>
+      <w:pPr>
+        <w:pStyle w:val="Heading2"/>
+      </w:pPr>
+      <w:r>
+        <w:t>Beacons</w:t>
+      </w:r>
+    </w:p>
+    <w:p/>
+    <w:p>
+      <w:pPr>
+        <w:pStyle w:val="Heading2"/>
+      </w:pPr>
+      <w:r>
+        <w:t>Exits</w:t>
+      </w:r>
+    </w:p>
+    <w:p/>
+    <w:p>
+      <w:pPr>
+        <w:pStyle w:val="Heading1"/>
+      </w:pPr>
+      <w:r>
+        <w:t>Moat</w:t>
+      </w:r>
+    </w:p>
+    <w:p>
+      <w:pPr>
+        <w:pStyle w:val="Heading2"/>
+      </w:pPr>
+      <w:r>
+        <w:t>Enemies</w:t>
+      </w:r>
+    </w:p>
+    <w:p/>
+    <w:p>
+      <w:pPr>
+        <w:pStyle w:val="Heading2"/>
+      </w:pPr>
+      <w:r>
+        <w:t>Puzzle Elements</w:t>
+      </w:r>
+    </w:p>
+    <w:p/>
+    <w:p>
+      <w:pPr>
+        <w:pStyle w:val="Heading2"/>
+      </w:pPr>
+      <w:r>
+        <w:t>BOsses</w:t>
+      </w:r>
+    </w:p>
+    <w:p/>
+    <w:p>
+      <w:pPr>
+        <w:pStyle w:val="Heading2"/>
+      </w:pPr>
+      <w:r>
+        <w:t>Beacons</w:t>
+      </w:r>
+    </w:p>
+    <w:p/>
+    <w:p>
+      <w:pPr>
+        <w:pStyle w:val="Heading2"/>
+      </w:pPr>
+      <w:r>
+        <w:t>Exits</w:t>
+      </w:r>
+    </w:p>
+    <w:p/>
+    <w:p>
+      <w:pPr>
+        <w:pStyle w:val="Heading1"/>
+      </w:pPr>
+      <w:r>
+        <w:t>Dungeon</w:t>
+      </w:r>
+    </w:p>
+    <w:p>
+      <w:pPr>
+        <w:pStyle w:val="Heading2"/>
+      </w:pPr>
+      <w:r>
+        <w:t>Enemies</w:t>
+      </w:r>
+    </w:p>
+    <w:p>
+      <w:r>
+        <w:t>Prison Guard</w:t>
+      </w:r>
+      <w:r>
+        <w:t>s?</w:t>
+      </w:r>
+    </w:p>
+    <w:p>
+      <w:r>
+        <w:t>Bats</w:t>
+      </w:r>
+    </w:p>
+    <w:p>
+      <w:pPr>
+        <w:pStyle w:val="Heading2"/>
+      </w:pPr>
+      <w:r>
+        <w:t>Puzzle Elements</w:t>
+      </w:r>
+    </w:p>
+    <w:p>
+      <w:r>
+        <w:t>Traps</w:t>
+      </w:r>
+    </w:p>
+    <w:p>
+      <w:pPr>
+        <w:pStyle w:val="Heading2"/>
+      </w:pPr>
+      <w:r>
+        <w:t>BOsses</w:t>
+      </w:r>
+    </w:p>
+    <w:p>
+      <w:r>
+        <w:t>Skeleton (of deceased prisoner)</w:t>
+      </w:r>
+    </w:p>
+    <w:p>
+      <w:r>
+        <w:t xml:space="preserve">Prison </w:t>
+      </w:r>
+      <w:r>
+        <w:t>G</w:t>
+      </w:r>
+      <w:r>
+        <w:t>uard</w:t>
+      </w:r>
+    </w:p>
+    <w:p>
+      <w:pPr>
+        <w:pStyle w:val="Heading2"/>
+      </w:pPr>
+      <w:r>
+        <w:t>Beacons</w:t>
+      </w:r>
+    </w:p>
+    <w:p>
+      <w:r>
+        <w:t>Old Man Vorbo</w:t>
+      </w:r>
+      <w:r>
+        <w:t xml:space="preserve"> – Wizard imprisoned</w:t>
+      </w:r>
+      <w:r>
+        <w:t xml:space="preserve"> (behind a 1 beacon door)</w:t>
+      </w:r>
+      <w:r>
+        <w:t xml:space="preserve"> for predicting the fall of King</w:t>
+      </w:r>
+      <w:r>
+        <w:t xml:space="preserve"> Drakorok to a simple villager</w:t>
+      </w:r>
+      <w:r>
+        <w:t xml:space="preserve">. </w:t>
+      </w:r>
+      <w:r>
+        <w:t xml:space="preserve">Uses the magic beacons the player can light to </w:t>
+      </w:r>
+      <w:r>
+        <w:t>open doors</w:t>
+      </w:r>
       <w:r>
         <w:t>.</w:t>
       </w:r>
+      <w:r>
+        <w:t xml:space="preserve"> When you free him he enchants your candle</w:t>
+      </w:r>
+      <w:r>
+        <w:t xml:space="preserve"> to make it breathe fire</w:t>
+      </w:r>
+      <w:r>
+        <w:t>.</w:t>
+      </w:r>
     </w:p>
     <w:p>
       <w:pPr>
@@ -523,6 +467,7 @@
         <w:pStyle w:val="Heading2"/>
       </w:pPr>
       <w:r>
+        <w:lastRenderedPageBreak/>
         <w:t>Puzzle Elements</w:t>
       </w:r>
     </w:p>
@@ -563,15 +508,6 @@
         <w:pStyle w:val="Heading2"/>
       </w:pPr>
       <w:r>
-        <w:t>Prisoners</w:t>
-      </w:r>
-    </w:p>
-    <w:p/>
-    <w:p>
-      <w:pPr>
-        <w:pStyle w:val="Heading2"/>
-      </w:pPr>
-      <w:r>
         <w:t>Exits</w:t>
       </w:r>
     </w:p>
@@ -594,7 +530,6 @@
     </w:p>
     <w:p>
       <w:r>
-        <w:lastRenderedPageBreak/>
         <w:t>Bats</w:t>
       </w:r>
     </w:p>
@@ -630,15 +565,6 @@
         <w:pStyle w:val="Heading2"/>
       </w:pPr>
       <w:r>
-        <w:t>Prisoners</w:t>
-      </w:r>
-    </w:p>
-    <w:p/>
-    <w:p>
-      <w:pPr>
-        <w:pStyle w:val="Heading2"/>
-      </w:pPr>
-      <w:r>
         <w:t>Exits</w:t>
       </w:r>
     </w:p>
@@ -684,15 +610,6 @@
       </w:pPr>
       <w:r>
         <w:t>Beacons</w:t>
-      </w:r>
-    </w:p>
-    <w:p/>
-    <w:p>
-      <w:pPr>
-        <w:pStyle w:val="Heading2"/>
-      </w:pPr>
-      <w:r>
-        <w:t>Prisoners</w:t>
       </w:r>
     </w:p>
     <w:p/>

</xml_diff>